<commit_message>
Cambios de revision en subsistema
</commit_message>
<xml_diff>
--- a/Requisitos/DCU-CUs/CU_SRES_Anulacion.docx
+++ b/Requisitos/DCU-CUs/CU_SRES_Anulacion.docx
@@ -60,8 +60,6 @@
         </w:rPr>
         <w:t xml:space="preserve"> </w:t>
       </w:r>
-      <w:bookmarkStart w:id="0" w:name="_GoBack"/>
-      <w:bookmarkEnd w:id="0"/>
       <w:r>
         <w:rPr>
           <w:b w:val="0"/>
@@ -122,13 +120,35 @@
         <w:rPr>
           <w:b w:val="0"/>
         </w:rPr>
-        <w:t>Cliente</w:t>
+        <w:t>Usuario</w:t>
       </w:r>
       <w:r>
         <w:rPr>
           <w:b w:val="0"/>
         </w:rPr>
-        <w:t xml:space="preserve"> (Manager, Director, Productor, </w:t>
+        <w:t xml:space="preserve"> (Manager, </w:t>
+      </w:r>
+      <w:proofErr w:type="gramStart"/>
+      <w:r>
+        <w:rPr>
+          <w:b w:val="0"/>
+        </w:rPr>
+        <w:t>Di</w:t>
+      </w:r>
+      <w:bookmarkStart w:id="0" w:name="_GoBack"/>
+      <w:bookmarkEnd w:id="0"/>
+      <w:r>
+        <w:rPr>
+          <w:b w:val="0"/>
+        </w:rPr>
+        <w:t>rector</w:t>
+      </w:r>
+      <w:proofErr w:type="gramEnd"/>
+      <w:r>
+        <w:rPr>
+          <w:b w:val="0"/>
+        </w:rPr>
+        <w:t xml:space="preserve">, Productor, </w:t>
       </w:r>
       <w:r>
         <w:rPr>
@@ -142,6 +162,12 @@
         </w:rPr>
         <w:t xml:space="preserve"> Administrador/Contable</w:t>
       </w:r>
+      <w:r>
+        <w:rPr>
+          <w:b w:val="0"/>
+        </w:rPr>
+        <w:t xml:space="preserve"> y Propietario del lugar.</w:t>
+      </w:r>
     </w:p>
     <w:p>
       <w:pPr>
@@ -154,7 +180,10 @@
         <w:t>Actores secundarios:</w:t>
       </w:r>
       <w:r>
-        <w:t xml:space="preserve"> Propietario del lugar, b</w:t>
+        <w:t xml:space="preserve"> </w:t>
+      </w:r>
+      <w:r>
+        <w:t>B</w:t>
       </w:r>
       <w:r>
         <w:t>anco</w:t>
@@ -205,8 +234,16 @@
       </w:r>
       <w:proofErr w:type="spellEnd"/>
       <w:r>
-        <w:t>, Reserva</w:t>
-      </w:r>
+        <w:t xml:space="preserve">, </w:t>
+      </w:r>
+      <w:proofErr w:type="spellStart"/>
+      <w:r>
+        <w:t>Reserva</w:t>
+      </w:r>
+      <w:r>
+        <w:t>Lugar</w:t>
+      </w:r>
+      <w:proofErr w:type="spellEnd"/>
       <w:r>
         <w:t>, Persona</w:t>
       </w:r>
@@ -2341,6 +2378,7 @@
     <w:lsdException w:name="HTML Sample" w:semiHidden="1" w:unhideWhenUsed="1"/>
     <w:lsdException w:name="HTML Typewriter" w:semiHidden="1" w:unhideWhenUsed="1"/>
     <w:lsdException w:name="HTML Variable" w:semiHidden="1" w:unhideWhenUsed="1"/>
+    <w:lsdException w:name="Normal Table" w:semiHidden="1" w:unhideWhenUsed="1"/>
     <w:lsdException w:name="annotation subject" w:semiHidden="1" w:unhideWhenUsed="1"/>
     <w:lsdException w:name="No List" w:semiHidden="1" w:unhideWhenUsed="1"/>
     <w:lsdException w:name="Outline List 1" w:semiHidden="1" w:unhideWhenUsed="1"/>
@@ -2384,8 +2422,10 @@
     <w:lsdException w:name="Table Elegant" w:semiHidden="1" w:unhideWhenUsed="1"/>
     <w:lsdException w:name="Table Professional" w:semiHidden="1" w:unhideWhenUsed="1"/>
     <w:lsdException w:name="Table Subtle 1" w:semiHidden="1" w:unhideWhenUsed="1"/>
+    <w:lsdException w:name="Table Subtle 2" w:semiHidden="1" w:unhideWhenUsed="1"/>
     <w:lsdException w:name="Table Web 1" w:semiHidden="1" w:unhideWhenUsed="1"/>
     <w:lsdException w:name="Table Web 2" w:semiHidden="1" w:unhideWhenUsed="1"/>
+    <w:lsdException w:name="Table Web 3" w:semiHidden="1" w:unhideWhenUsed="1"/>
     <w:lsdException w:name="Balloon Text" w:semiHidden="1" w:unhideWhenUsed="1"/>
     <w:lsdException w:name="Table Grid" w:uiPriority="39"/>
     <w:lsdException w:name="Table Theme" w:semiHidden="1" w:unhideWhenUsed="1"/>

</xml_diff>